<commit_message>
Second part of Python Theory
</commit_message>
<xml_diff>
--- a/Theory2_Python.docx
+++ b/Theory2_Python.docx
@@ -120,7 +120,7 @@
                     <pic:cNvPicPr/>
                   </pic:nvPicPr>
                   <pic:blipFill>
-                    <a:blip r:embed="rId6" cstate="print">
+                    <a:blip r:embed="rId7" cstate="print">
                       <a:extLst>
                         <a:ext uri="{28A0092B-C50C-407E-A947-70E740481C1C}">
                           <a14:useLocalDpi xmlns:a14="http://schemas.microsoft.com/office/drawing/2010/main" val="0"/>
@@ -195,7 +195,7 @@
                     <pic:cNvPicPr/>
                   </pic:nvPicPr>
                   <pic:blipFill>
-                    <a:blip r:embed="rId7" cstate="print">
+                    <a:blip r:embed="rId8" cstate="print">
                       <a:extLst>
                         <a:ext uri="{28A0092B-C50C-407E-A947-70E740481C1C}">
                           <a14:useLocalDpi xmlns:a14="http://schemas.microsoft.com/office/drawing/2010/main" val="0"/>
@@ -367,7 +367,7 @@
                     <pic:cNvPicPr/>
                   </pic:nvPicPr>
                   <pic:blipFill>
-                    <a:blip r:embed="rId8">
+                    <a:blip r:embed="rId9">
                       <a:extLst>
                         <a:ext uri="{28A0092B-C50C-407E-A947-70E740481C1C}">
                           <a14:useLocalDpi xmlns:a14="http://schemas.microsoft.com/office/drawing/2010/main" val="0"/>
@@ -442,7 +442,7 @@
                     <pic:cNvPicPr/>
                   </pic:nvPicPr>
                   <pic:blipFill>
-                    <a:blip r:embed="rId9">
+                    <a:blip r:embed="rId10">
                       <a:extLst>
                         <a:ext uri="{28A0092B-C50C-407E-A947-70E740481C1C}">
                           <a14:useLocalDpi xmlns:a14="http://schemas.microsoft.com/office/drawing/2010/main" val="0"/>
@@ -531,8 +531,6 @@
           <w:szCs w:val="30"/>
         </w:rPr>
       </w:pPr>
-      <w:bookmarkStart w:id="0" w:name="_GoBack"/>
-      <w:bookmarkEnd w:id="0"/>
     </w:p>
     <w:p>
       <w:pPr>
@@ -583,7 +581,7 @@
                     <pic:cNvPicPr/>
                   </pic:nvPicPr>
                   <pic:blipFill>
-                    <a:blip r:embed="rId10">
+                    <a:blip r:embed="rId11">
                       <a:extLst>
                         <a:ext uri="{28A0092B-C50C-407E-A947-70E740481C1C}">
                           <a14:useLocalDpi xmlns:a14="http://schemas.microsoft.com/office/drawing/2010/main" val="0"/>
@@ -621,12 +619,1081 @@
     </w:p>
     <w:p>
       <w:pPr>
-        <w:rPr>
-          <w:rFonts w:ascii="Arial" w:hAnsi="Arial" w:cs="Arial"/>
-          <w:sz w:val="30"/>
-          <w:szCs w:val="30"/>
-        </w:rPr>
-      </w:pPr>
+        <w:pStyle w:val="Heading2"/>
+        <w:rPr>
+          <w:rFonts w:ascii="Arial" w:hAnsi="Arial" w:cs="Arial"/>
+          <w:sz w:val="38"/>
+          <w:szCs w:val="38"/>
+        </w:rPr>
+      </w:pPr>
+      <w:r>
+        <w:rPr>
+          <w:rFonts w:ascii="Arial" w:hAnsi="Arial" w:cs="Arial"/>
+          <w:sz w:val="38"/>
+          <w:szCs w:val="38"/>
+        </w:rPr>
+        <w:t>Lambda</w:t>
+      </w:r>
+      <w:r>
+        <w:rPr>
+          <w:rFonts w:ascii="Arial" w:hAnsi="Arial" w:cs="Arial"/>
+          <w:sz w:val="38"/>
+          <w:szCs w:val="38"/>
+        </w:rPr>
+        <w:t>:</w:t>
+      </w:r>
+    </w:p>
+    <w:p>
+      <w:pPr>
+        <w:rPr>
+          <w:rFonts w:ascii="Arial" w:hAnsi="Arial" w:cs="Arial"/>
+          <w:sz w:val="30"/>
+          <w:szCs w:val="30"/>
+        </w:rPr>
+      </w:pPr>
+      <w:r>
+        <w:rPr>
+          <w:rFonts w:ascii="Arial" w:hAnsi="Arial" w:cs="Arial"/>
+          <w:sz w:val="30"/>
+          <w:szCs w:val="30"/>
+        </w:rPr>
+        <w:t>- It’s a function with no name</w:t>
+      </w:r>
+    </w:p>
+    <w:p>
+      <w:pPr>
+        <w:rPr>
+          <w:rFonts w:ascii="Arial" w:hAnsi="Arial" w:cs="Arial"/>
+          <w:b/>
+          <w:bCs/>
+          <w:sz w:val="30"/>
+          <w:szCs w:val="30"/>
+        </w:rPr>
+      </w:pPr>
+      <w:r>
+        <w:rPr>
+          <w:rFonts w:ascii="Arial" w:hAnsi="Arial" w:cs="Arial"/>
+          <w:b/>
+          <w:bCs/>
+          <w:sz w:val="30"/>
+          <w:szCs w:val="30"/>
+        </w:rPr>
+        <w:t>Syntax:</w:t>
+      </w:r>
+    </w:p>
+    <w:p>
+      <w:pPr>
+        <w:rPr>
+          <w:rFonts w:ascii="Arial" w:hAnsi="Arial" w:cs="Arial"/>
+          <w:sz w:val="30"/>
+          <w:szCs w:val="30"/>
+        </w:rPr>
+      </w:pPr>
+      <w:r>
+        <w:rPr>
+          <w:rFonts w:ascii="Arial" w:hAnsi="Arial" w:cs="Arial"/>
+          <w:sz w:val="30"/>
+          <w:szCs w:val="30"/>
+        </w:rPr>
+        <w:t>lambda parameter: single expression</w:t>
+      </w:r>
+    </w:p>
+    <w:p>
+      <w:pPr>
+        <w:rPr>
+          <w:rFonts w:ascii="Arial" w:hAnsi="Arial" w:cs="Arial"/>
+          <w:sz w:val="30"/>
+          <w:szCs w:val="30"/>
+        </w:rPr>
+      </w:pPr>
+      <w:r>
+        <w:rPr>
+          <w:rFonts w:ascii="Arial" w:hAnsi="Arial" w:cs="Arial"/>
+          <w:sz w:val="30"/>
+          <w:szCs w:val="30"/>
+        </w:rPr>
+        <w:t xml:space="preserve">Note: </w:t>
+      </w:r>
+    </w:p>
+    <w:p>
+      <w:pPr>
+        <w:rPr>
+          <w:rFonts w:ascii="Arial" w:hAnsi="Arial" w:cs="Arial"/>
+          <w:sz w:val="30"/>
+          <w:szCs w:val="30"/>
+        </w:rPr>
+      </w:pPr>
+      <w:r>
+        <w:rPr>
+          <w:rFonts w:ascii="Arial" w:hAnsi="Arial" w:cs="Arial"/>
+          <w:sz w:val="30"/>
+          <w:szCs w:val="30"/>
+        </w:rPr>
+        <w:t>-</w:t>
+      </w:r>
+      <w:r>
+        <w:rPr>
+          <w:rFonts w:ascii="Arial" w:hAnsi="Arial" w:cs="Arial"/>
+          <w:sz w:val="30"/>
+          <w:szCs w:val="30"/>
+        </w:rPr>
+        <w:t xml:space="preserve"> </w:t>
+      </w:r>
+      <w:r>
+        <w:rPr>
+          <w:rFonts w:ascii="Arial" w:hAnsi="Arial" w:cs="Arial"/>
+          <w:sz w:val="30"/>
+          <w:szCs w:val="30"/>
+        </w:rPr>
+        <w:t>The expression is automatically return. So</w:t>
+      </w:r>
+      <w:r>
+        <w:rPr>
+          <w:rFonts w:ascii="Arial" w:hAnsi="Arial" w:cs="Arial"/>
+          <w:sz w:val="30"/>
+          <w:szCs w:val="30"/>
+        </w:rPr>
+        <w:t>,</w:t>
+      </w:r>
+      <w:r>
+        <w:rPr>
+          <w:rFonts w:ascii="Arial" w:hAnsi="Arial" w:cs="Arial"/>
+          <w:sz w:val="30"/>
+          <w:szCs w:val="30"/>
+        </w:rPr>
+        <w:t xml:space="preserve"> there’s no need t</w:t>
+      </w:r>
+      <w:r>
+        <w:rPr>
+          <w:rFonts w:ascii="Arial" w:hAnsi="Arial" w:cs="Arial"/>
+          <w:i/>
+          <w:iCs/>
+          <w:sz w:val="30"/>
+          <w:szCs w:val="30"/>
+        </w:rPr>
+        <w:t xml:space="preserve">o </w:t>
+      </w:r>
+      <w:r>
+        <w:rPr>
+          <w:rFonts w:ascii="Arial" w:hAnsi="Arial" w:cs="Arial"/>
+          <w:sz w:val="30"/>
+          <w:szCs w:val="30"/>
+        </w:rPr>
+        <w:t>use the</w:t>
+      </w:r>
+      <w:r>
+        <w:rPr>
+          <w:rFonts w:ascii="Arial" w:hAnsi="Arial" w:cs="Arial"/>
+          <w:sz w:val="30"/>
+          <w:szCs w:val="30"/>
+        </w:rPr>
+        <w:t xml:space="preserve"> return syntax.</w:t>
+      </w:r>
+    </w:p>
+    <w:p>
+      <w:pPr>
+        <w:rPr>
+          <w:rFonts w:ascii="Arial" w:hAnsi="Arial" w:cs="Arial"/>
+          <w:b/>
+          <w:bCs/>
+          <w:sz w:val="30"/>
+          <w:szCs w:val="30"/>
+        </w:rPr>
+      </w:pPr>
+      <w:r>
+        <w:rPr>
+          <w:rFonts w:ascii="Arial" w:hAnsi="Arial" w:cs="Arial"/>
+          <w:sz w:val="30"/>
+          <w:szCs w:val="30"/>
+        </w:rPr>
+        <w:t>- Lambda doesn’t need t</w:t>
+      </w:r>
+      <w:r>
+        <w:rPr>
+          <w:rFonts w:ascii="Arial" w:hAnsi="Arial" w:cs="Arial"/>
+          <w:i/>
+          <w:iCs/>
+          <w:sz w:val="30"/>
+          <w:szCs w:val="30"/>
+        </w:rPr>
+        <w:t xml:space="preserve">o </w:t>
+      </w:r>
+      <w:r>
+        <w:rPr>
+          <w:rFonts w:ascii="Arial" w:hAnsi="Arial" w:cs="Arial"/>
+          <w:sz w:val="30"/>
+          <w:szCs w:val="30"/>
+        </w:rPr>
+        <w:t>be assigned its value to any variable.</w:t>
+      </w:r>
+    </w:p>
+    <w:p>
+      <w:pPr>
+        <w:rPr>
+          <w:rFonts w:ascii="Arial" w:hAnsi="Arial" w:cs="Arial"/>
+          <w:sz w:val="30"/>
+          <w:szCs w:val="30"/>
+        </w:rPr>
+      </w:pPr>
+      <w:r>
+        <w:rPr>
+          <w:rFonts w:ascii="Arial" w:hAnsi="Arial" w:cs="Arial"/>
+          <w:noProof/>
+          <w:sz w:val="30"/>
+          <w:szCs w:val="30"/>
+        </w:rPr>
+        <w:drawing>
+          <wp:inline distT="0" distB="0" distL="0" distR="0" wp14:anchorId="003EA9F9" wp14:editId="74CDDE99">
+            <wp:extent cx="4775200" cy="444500"/>
+            <wp:effectExtent l="0" t="0" r="0" b="0"/>
+            <wp:docPr id="6" name="Picture 6"/>
+            <wp:cNvGraphicFramePr>
+              <a:graphicFrameLocks xmlns:a="http://schemas.openxmlformats.org/drawingml/2006/main" noChangeAspect="1"/>
+            </wp:cNvGraphicFramePr>
+            <a:graphic xmlns:a="http://schemas.openxmlformats.org/drawingml/2006/main">
+              <a:graphicData uri="http://schemas.openxmlformats.org/drawingml/2006/picture">
+                <pic:pic xmlns:pic="http://schemas.openxmlformats.org/drawingml/2006/picture">
+                  <pic:nvPicPr>
+                    <pic:cNvPr id="6" name="Screen Shot 2019-06-03 at 6.26.12 pm.png"/>
+                    <pic:cNvPicPr/>
+                  </pic:nvPicPr>
+                  <pic:blipFill>
+                    <a:blip r:embed="rId12">
+                      <a:extLst>
+                        <a:ext uri="{28A0092B-C50C-407E-A947-70E740481C1C}">
+                          <a14:useLocalDpi xmlns:a14="http://schemas.microsoft.com/office/drawing/2010/main" val="0"/>
+                        </a:ext>
+                      </a:extLst>
+                    </a:blip>
+                    <a:stretch>
+                      <a:fillRect/>
+                    </a:stretch>
+                  </pic:blipFill>
+                  <pic:spPr>
+                    <a:xfrm>
+                      <a:off x="0" y="0"/>
+                      <a:ext cx="4775200" cy="444500"/>
+                    </a:xfrm>
+                    <a:prstGeom prst="rect">
+                      <a:avLst/>
+                    </a:prstGeom>
+                  </pic:spPr>
+                </pic:pic>
+              </a:graphicData>
+            </a:graphic>
+          </wp:inline>
+        </w:drawing>
+      </w:r>
+    </w:p>
+    <w:p>
+      <w:pPr>
+        <w:rPr>
+          <w:rFonts w:ascii="Arial" w:hAnsi="Arial" w:cs="Arial"/>
+          <w:sz w:val="30"/>
+          <w:szCs w:val="30"/>
+        </w:rPr>
+      </w:pPr>
+      <w:r>
+        <w:rPr>
+          <w:rFonts w:ascii="Arial" w:hAnsi="Arial" w:cs="Arial"/>
+          <w:sz w:val="30"/>
+          <w:szCs w:val="30"/>
+        </w:rPr>
+        <w:t>Why Lambda:</w:t>
+      </w:r>
+    </w:p>
+    <w:p>
+      <w:pPr>
+        <w:rPr>
+          <w:rFonts w:ascii="Arial" w:hAnsi="Arial" w:cs="Arial"/>
+          <w:sz w:val="30"/>
+          <w:szCs w:val="30"/>
+        </w:rPr>
+      </w:pPr>
+      <w:r>
+        <w:rPr>
+          <w:rFonts w:ascii="Arial" w:hAnsi="Arial" w:cs="Arial"/>
+          <w:sz w:val="30"/>
+          <w:szCs w:val="30"/>
+        </w:rPr>
+        <w:t>the most common use case is when you have some code that actually you need to pass the function</w:t>
+      </w:r>
+      <w:r>
+        <w:rPr>
+          <w:rFonts w:ascii="Arial" w:hAnsi="Arial" w:cs="Arial"/>
+          <w:sz w:val="30"/>
+          <w:szCs w:val="30"/>
+        </w:rPr>
+        <w:t xml:space="preserve"> </w:t>
+      </w:r>
+      <w:r>
+        <w:rPr>
+          <w:rFonts w:ascii="Arial" w:hAnsi="Arial" w:cs="Arial"/>
+          <w:sz w:val="30"/>
+          <w:szCs w:val="30"/>
+        </w:rPr>
+        <w:t>into another function as a parameter and that function will never be used again.</w:t>
+      </w:r>
+    </w:p>
+    <w:p>
+      <w:pPr>
+        <w:rPr>
+          <w:rFonts w:ascii="Arial" w:hAnsi="Arial" w:cs="Arial"/>
+          <w:sz w:val="30"/>
+          <w:szCs w:val="30"/>
+        </w:rPr>
+      </w:pPr>
+      <w:r>
+        <w:rPr>
+          <w:rFonts w:ascii="Arial" w:hAnsi="Arial" w:cs="Arial"/>
+          <w:noProof/>
+          <w:sz w:val="30"/>
+          <w:szCs w:val="30"/>
+        </w:rPr>
+        <w:drawing>
+          <wp:inline distT="0" distB="0" distL="0" distR="0" wp14:anchorId="3F9752D3" wp14:editId="4ACE4036">
+            <wp:extent cx="5727700" cy="3001010"/>
+            <wp:effectExtent l="0" t="0" r="0" b="0"/>
+            <wp:docPr id="7" name="Picture 7" descr="A screenshot of a cell phone&#10;&#10;Description automatically generated"/>
+            <wp:cNvGraphicFramePr>
+              <a:graphicFrameLocks xmlns:a="http://schemas.openxmlformats.org/drawingml/2006/main" noChangeAspect="1"/>
+            </wp:cNvGraphicFramePr>
+            <a:graphic xmlns:a="http://schemas.openxmlformats.org/drawingml/2006/main">
+              <a:graphicData uri="http://schemas.openxmlformats.org/drawingml/2006/picture">
+                <pic:pic xmlns:pic="http://schemas.openxmlformats.org/drawingml/2006/picture">
+                  <pic:nvPicPr>
+                    <pic:cNvPr id="7" name="Screen Shot 2019-06-03 at 7.00.02 pm.png"/>
+                    <pic:cNvPicPr/>
+                  </pic:nvPicPr>
+                  <pic:blipFill>
+                    <a:blip r:embed="rId13">
+                      <a:extLst>
+                        <a:ext uri="{28A0092B-C50C-407E-A947-70E740481C1C}">
+                          <a14:useLocalDpi xmlns:a14="http://schemas.microsoft.com/office/drawing/2010/main" val="0"/>
+                        </a:ext>
+                      </a:extLst>
+                    </a:blip>
+                    <a:stretch>
+                      <a:fillRect/>
+                    </a:stretch>
+                  </pic:blipFill>
+                  <pic:spPr>
+                    <a:xfrm>
+                      <a:off x="0" y="0"/>
+                      <a:ext cx="5727700" cy="3001010"/>
+                    </a:xfrm>
+                    <a:prstGeom prst="rect">
+                      <a:avLst/>
+                    </a:prstGeom>
+                  </pic:spPr>
+                </pic:pic>
+              </a:graphicData>
+            </a:graphic>
+          </wp:inline>
+        </w:drawing>
+      </w:r>
+    </w:p>
+    <w:p>
+      <w:pPr>
+        <w:pStyle w:val="Heading2"/>
+        <w:rPr>
+          <w:rFonts w:ascii="Arial" w:hAnsi="Arial" w:cs="Arial"/>
+          <w:sz w:val="38"/>
+          <w:szCs w:val="38"/>
+        </w:rPr>
+      </w:pPr>
+      <w:r>
+        <w:rPr>
+          <w:rFonts w:ascii="Arial" w:hAnsi="Arial" w:cs="Arial"/>
+          <w:sz w:val="38"/>
+          <w:szCs w:val="38"/>
+        </w:rPr>
+        <w:lastRenderedPageBreak/>
+        <w:t>Map</w:t>
+      </w:r>
+      <w:r>
+        <w:rPr>
+          <w:rFonts w:ascii="Arial" w:hAnsi="Arial" w:cs="Arial"/>
+          <w:sz w:val="38"/>
+          <w:szCs w:val="38"/>
+        </w:rPr>
+        <w:t>:</w:t>
+      </w:r>
+    </w:p>
+    <w:p>
+      <w:pPr>
+        <w:rPr>
+          <w:rFonts w:ascii="Arial" w:hAnsi="Arial" w:cs="Arial"/>
+          <w:sz w:val="30"/>
+          <w:szCs w:val="30"/>
+        </w:rPr>
+      </w:pPr>
+      <w:r>
+        <w:rPr>
+          <w:rFonts w:ascii="Arial" w:hAnsi="Arial" w:cs="Arial"/>
+          <w:sz w:val="30"/>
+          <w:szCs w:val="30"/>
+        </w:rPr>
+        <w:t>- A standard function that accepts at least 2 arguments, a function (which is usually a lambda) and an ‘</w:t>
+      </w:r>
+      <w:proofErr w:type="spellStart"/>
+      <w:r>
+        <w:rPr>
+          <w:rFonts w:ascii="Arial" w:hAnsi="Arial" w:cs="Arial"/>
+          <w:sz w:val="30"/>
+          <w:szCs w:val="30"/>
+        </w:rPr>
+        <w:t>iterable</w:t>
+      </w:r>
+      <w:proofErr w:type="spellEnd"/>
+      <w:r>
+        <w:rPr>
+          <w:rFonts w:ascii="Arial" w:hAnsi="Arial" w:cs="Arial"/>
+          <w:sz w:val="30"/>
+          <w:szCs w:val="30"/>
+        </w:rPr>
+        <w:t>’.</w:t>
+      </w:r>
+    </w:p>
+    <w:p>
+      <w:pPr>
+        <w:rPr>
+          <w:rFonts w:ascii="Arial" w:hAnsi="Arial" w:cs="Arial"/>
+          <w:sz w:val="30"/>
+          <w:szCs w:val="30"/>
+        </w:rPr>
+      </w:pPr>
+      <w:r>
+        <w:rPr>
+          <w:rFonts w:ascii="Arial" w:hAnsi="Arial" w:cs="Arial"/>
+          <w:sz w:val="30"/>
+          <w:szCs w:val="30"/>
+        </w:rPr>
+        <w:t xml:space="preserve">- </w:t>
+      </w:r>
+      <w:proofErr w:type="spellStart"/>
+      <w:r>
+        <w:rPr>
+          <w:rFonts w:ascii="Arial" w:hAnsi="Arial" w:cs="Arial"/>
+          <w:sz w:val="30"/>
+          <w:szCs w:val="30"/>
+        </w:rPr>
+        <w:t>iterable</w:t>
+      </w:r>
+      <w:proofErr w:type="spellEnd"/>
+      <w:r>
+        <w:rPr>
+          <w:rFonts w:ascii="Arial" w:hAnsi="Arial" w:cs="Arial"/>
+          <w:sz w:val="30"/>
+          <w:szCs w:val="30"/>
+        </w:rPr>
+        <w:t>: something that can be iterated over (lists, strings, dictionaries, sets, tuples).</w:t>
+      </w:r>
+    </w:p>
+    <w:p>
+      <w:pPr>
+        <w:rPr>
+          <w:rFonts w:ascii="Arial" w:hAnsi="Arial" w:cs="Arial"/>
+          <w:sz w:val="30"/>
+          <w:szCs w:val="30"/>
+        </w:rPr>
+      </w:pPr>
+      <w:r>
+        <w:rPr>
+          <w:rFonts w:ascii="Arial" w:hAnsi="Arial" w:cs="Arial"/>
+          <w:sz w:val="30"/>
+          <w:szCs w:val="30"/>
+        </w:rPr>
+        <w:t xml:space="preserve">- </w:t>
+      </w:r>
+      <w:r>
+        <w:rPr>
+          <w:rFonts w:ascii="Arial" w:hAnsi="Arial" w:cs="Arial"/>
+          <w:sz w:val="30"/>
+          <w:szCs w:val="30"/>
+        </w:rPr>
+        <w:t xml:space="preserve">runs the lambda for each value in the </w:t>
+      </w:r>
+      <w:proofErr w:type="spellStart"/>
+      <w:r>
+        <w:rPr>
+          <w:rFonts w:ascii="Arial" w:hAnsi="Arial" w:cs="Arial"/>
+          <w:sz w:val="30"/>
+          <w:szCs w:val="30"/>
+        </w:rPr>
+        <w:t>iterable</w:t>
+      </w:r>
+      <w:proofErr w:type="spellEnd"/>
+      <w:r>
+        <w:rPr>
+          <w:rFonts w:ascii="Arial" w:hAnsi="Arial" w:cs="Arial"/>
+          <w:sz w:val="30"/>
+          <w:szCs w:val="30"/>
+        </w:rPr>
+        <w:t xml:space="preserve"> and returns a map object which can be converted into another data structure. </w:t>
+      </w:r>
+    </w:p>
+    <w:p>
+      <w:pPr>
+        <w:rPr>
+          <w:rFonts w:ascii="Arial" w:hAnsi="Arial" w:cs="Arial"/>
+          <w:sz w:val="30"/>
+          <w:szCs w:val="30"/>
+        </w:rPr>
+      </w:pPr>
+      <w:r>
+        <w:rPr>
+          <w:rFonts w:ascii="Arial" w:hAnsi="Arial" w:cs="Arial"/>
+          <w:sz w:val="30"/>
+          <w:szCs w:val="30"/>
+        </w:rPr>
+        <w:t xml:space="preserve">Ex: </w:t>
+      </w:r>
+    </w:p>
+    <w:p>
+      <w:pPr>
+        <w:rPr>
+          <w:rFonts w:ascii="Arial" w:hAnsi="Arial" w:cs="Arial"/>
+          <w:sz w:val="30"/>
+          <w:szCs w:val="30"/>
+        </w:rPr>
+      </w:pPr>
+      <w:r>
+        <w:rPr>
+          <w:rFonts w:ascii="Arial" w:hAnsi="Arial" w:cs="Arial"/>
+          <w:sz w:val="30"/>
+          <w:szCs w:val="30"/>
+        </w:rPr>
+        <w:t xml:space="preserve">doubles = </w:t>
+      </w:r>
+      <w:proofErr w:type="gramStart"/>
+      <w:r>
+        <w:rPr>
+          <w:rFonts w:ascii="Arial" w:hAnsi="Arial" w:cs="Arial"/>
+          <w:sz w:val="30"/>
+          <w:szCs w:val="30"/>
+        </w:rPr>
+        <w:t>map(</w:t>
+      </w:r>
+      <w:proofErr w:type="gramEnd"/>
+      <w:r>
+        <w:rPr>
+          <w:rFonts w:ascii="Arial" w:hAnsi="Arial" w:cs="Arial"/>
+          <w:sz w:val="30"/>
+          <w:szCs w:val="30"/>
+        </w:rPr>
+        <w:t xml:space="preserve">lambda x: x*2, </w:t>
+      </w:r>
+      <w:proofErr w:type="spellStart"/>
+      <w:r>
+        <w:rPr>
+          <w:rFonts w:ascii="Arial" w:hAnsi="Arial" w:cs="Arial"/>
+          <w:sz w:val="30"/>
+          <w:szCs w:val="30"/>
+        </w:rPr>
+        <w:t>nums</w:t>
+      </w:r>
+      <w:proofErr w:type="spellEnd"/>
+      <w:r>
+        <w:rPr>
+          <w:rFonts w:ascii="Arial" w:hAnsi="Arial" w:cs="Arial"/>
+          <w:sz w:val="30"/>
+          <w:szCs w:val="30"/>
+        </w:rPr>
+        <w:t>)</w:t>
+      </w:r>
+    </w:p>
+    <w:p>
+      <w:pPr>
+        <w:rPr>
+          <w:rFonts w:ascii="Arial" w:hAnsi="Arial" w:cs="Arial"/>
+          <w:sz w:val="30"/>
+          <w:szCs w:val="30"/>
+        </w:rPr>
+      </w:pPr>
+      <w:r>
+        <w:rPr>
+          <w:rFonts w:ascii="Arial" w:hAnsi="Arial" w:cs="Arial"/>
+          <w:sz w:val="30"/>
+          <w:szCs w:val="30"/>
+        </w:rPr>
+        <w:t xml:space="preserve">Explanation: map takes this lambda function and iterate it over every single element within </w:t>
+      </w:r>
+      <w:proofErr w:type="spellStart"/>
+      <w:r>
+        <w:rPr>
+          <w:rFonts w:ascii="Arial" w:hAnsi="Arial" w:cs="Arial"/>
+          <w:sz w:val="30"/>
+          <w:szCs w:val="30"/>
+        </w:rPr>
+        <w:t>nums</w:t>
+      </w:r>
+      <w:proofErr w:type="spellEnd"/>
+    </w:p>
+    <w:p>
+      <w:pPr>
+        <w:rPr>
+          <w:rFonts w:ascii="Arial" w:hAnsi="Arial" w:cs="Arial"/>
+          <w:sz w:val="30"/>
+          <w:szCs w:val="30"/>
+        </w:rPr>
+      </w:pPr>
+      <w:r>
+        <w:rPr>
+          <w:rFonts w:ascii="Arial" w:hAnsi="Arial" w:cs="Arial"/>
+          <w:b/>
+          <w:bCs/>
+          <w:sz w:val="30"/>
+          <w:szCs w:val="30"/>
+        </w:rPr>
+        <w:t xml:space="preserve">Note: </w:t>
+      </w:r>
+      <w:r>
+        <w:rPr>
+          <w:rFonts w:ascii="Arial" w:hAnsi="Arial" w:cs="Arial"/>
+          <w:sz w:val="30"/>
+          <w:szCs w:val="30"/>
+        </w:rPr>
+        <w:t>Map object can only be iterated once.</w:t>
+      </w:r>
+    </w:p>
+    <w:p>
+      <w:pPr>
+        <w:rPr>
+          <w:rFonts w:ascii="Arial" w:hAnsi="Arial" w:cs="Arial"/>
+          <w:sz w:val="30"/>
+          <w:szCs w:val="30"/>
+        </w:rPr>
+      </w:pPr>
+      <w:r>
+        <w:rPr>
+          <w:rFonts w:ascii="Arial" w:hAnsi="Arial" w:cs="Arial"/>
+          <w:noProof/>
+          <w:sz w:val="30"/>
+          <w:szCs w:val="30"/>
+        </w:rPr>
+        <w:drawing>
+          <wp:inline distT="0" distB="0" distL="0" distR="0" wp14:anchorId="380C679E" wp14:editId="5C6F7F2D">
+            <wp:extent cx="5727700" cy="4354195"/>
+            <wp:effectExtent l="0" t="0" r="0" b="1905"/>
+            <wp:docPr id="8" name="Picture 8" descr="A screenshot of a cell phone&#10;&#10;Description automatically generated"/>
+            <wp:cNvGraphicFramePr>
+              <a:graphicFrameLocks xmlns:a="http://schemas.openxmlformats.org/drawingml/2006/main" noChangeAspect="1"/>
+            </wp:cNvGraphicFramePr>
+            <a:graphic xmlns:a="http://schemas.openxmlformats.org/drawingml/2006/main">
+              <a:graphicData uri="http://schemas.openxmlformats.org/drawingml/2006/picture">
+                <pic:pic xmlns:pic="http://schemas.openxmlformats.org/drawingml/2006/picture">
+                  <pic:nvPicPr>
+                    <pic:cNvPr id="8" name="Screen Shot 2019-06-06 at 5.22.42 pm.png"/>
+                    <pic:cNvPicPr/>
+                  </pic:nvPicPr>
+                  <pic:blipFill>
+                    <a:blip r:embed="rId14">
+                      <a:extLst>
+                        <a:ext uri="{28A0092B-C50C-407E-A947-70E740481C1C}">
+                          <a14:useLocalDpi xmlns:a14="http://schemas.microsoft.com/office/drawing/2010/main" val="0"/>
+                        </a:ext>
+                      </a:extLst>
+                    </a:blip>
+                    <a:stretch>
+                      <a:fillRect/>
+                    </a:stretch>
+                  </pic:blipFill>
+                  <pic:spPr>
+                    <a:xfrm>
+                      <a:off x="0" y="0"/>
+                      <a:ext cx="5727700" cy="4354195"/>
+                    </a:xfrm>
+                    <a:prstGeom prst="rect">
+                      <a:avLst/>
+                    </a:prstGeom>
+                  </pic:spPr>
+                </pic:pic>
+              </a:graphicData>
+            </a:graphic>
+          </wp:inline>
+        </w:drawing>
+      </w:r>
+    </w:p>
+    <w:p>
+      <w:pPr>
+        <w:pStyle w:val="Heading2"/>
+        <w:rPr>
+          <w:rFonts w:ascii="Arial" w:hAnsi="Arial" w:cs="Arial"/>
+          <w:sz w:val="38"/>
+          <w:szCs w:val="38"/>
+        </w:rPr>
+      </w:pPr>
+    </w:p>
+    <w:p/>
+    <w:p/>
+    <w:p/>
+    <w:p/>
+    <w:p/>
+    <w:p/>
+    <w:p>
+      <w:pPr>
+        <w:pStyle w:val="Heading2"/>
+        <w:rPr>
+          <w:rFonts w:ascii="Arial" w:hAnsi="Arial" w:cs="Arial"/>
+          <w:sz w:val="38"/>
+          <w:szCs w:val="38"/>
+        </w:rPr>
+      </w:pPr>
+      <w:r>
+        <w:rPr>
+          <w:rFonts w:ascii="Arial" w:hAnsi="Arial" w:cs="Arial"/>
+          <w:sz w:val="38"/>
+          <w:szCs w:val="38"/>
+        </w:rPr>
+        <w:lastRenderedPageBreak/>
+        <w:t>filter</w:t>
+      </w:r>
+      <w:r>
+        <w:rPr>
+          <w:rFonts w:ascii="Arial" w:hAnsi="Arial" w:cs="Arial"/>
+          <w:sz w:val="38"/>
+          <w:szCs w:val="38"/>
+        </w:rPr>
+        <w:t>:</w:t>
+      </w:r>
+    </w:p>
+    <w:p>
+      <w:pPr>
+        <w:rPr>
+          <w:rFonts w:ascii="Arial" w:hAnsi="Arial" w:cs="Arial"/>
+          <w:sz w:val="30"/>
+          <w:szCs w:val="30"/>
+        </w:rPr>
+      </w:pPr>
+      <w:r>
+        <w:rPr>
+          <w:rFonts w:ascii="Arial" w:hAnsi="Arial" w:cs="Arial"/>
+          <w:sz w:val="30"/>
+          <w:szCs w:val="30"/>
+        </w:rPr>
+        <w:t xml:space="preserve">- There is a lambda for each value in the </w:t>
+      </w:r>
+      <w:proofErr w:type="spellStart"/>
+      <w:r>
+        <w:rPr>
+          <w:rFonts w:ascii="Arial" w:hAnsi="Arial" w:cs="Arial"/>
+          <w:sz w:val="30"/>
+          <w:szCs w:val="30"/>
+        </w:rPr>
+        <w:t>iterable</w:t>
+      </w:r>
+      <w:proofErr w:type="spellEnd"/>
+      <w:r>
+        <w:rPr>
+          <w:rFonts w:ascii="Arial" w:hAnsi="Arial" w:cs="Arial"/>
+          <w:sz w:val="30"/>
+          <w:szCs w:val="30"/>
+        </w:rPr>
+        <w:t>.</w:t>
+      </w:r>
+    </w:p>
+    <w:p>
+      <w:pPr>
+        <w:rPr>
+          <w:rFonts w:ascii="Arial" w:hAnsi="Arial" w:cs="Arial"/>
+          <w:sz w:val="30"/>
+          <w:szCs w:val="30"/>
+        </w:rPr>
+      </w:pPr>
+      <w:r>
+        <w:rPr>
+          <w:rFonts w:ascii="Arial" w:hAnsi="Arial" w:cs="Arial"/>
+          <w:sz w:val="30"/>
+          <w:szCs w:val="30"/>
+        </w:rPr>
+        <w:t xml:space="preserve">- Returns filter object which can be converted into other </w:t>
+      </w:r>
+      <w:proofErr w:type="spellStart"/>
+      <w:r>
+        <w:rPr>
+          <w:rFonts w:ascii="Arial" w:hAnsi="Arial" w:cs="Arial"/>
+          <w:sz w:val="30"/>
+          <w:szCs w:val="30"/>
+        </w:rPr>
+        <w:t>iterables</w:t>
+      </w:r>
+      <w:proofErr w:type="spellEnd"/>
+      <w:r>
+        <w:rPr>
+          <w:rFonts w:ascii="Arial" w:hAnsi="Arial" w:cs="Arial"/>
+          <w:sz w:val="30"/>
+          <w:szCs w:val="30"/>
+        </w:rPr>
+        <w:t>.</w:t>
+      </w:r>
+    </w:p>
+    <w:p>
+      <w:pPr>
+        <w:rPr>
+          <w:rFonts w:ascii="Arial" w:hAnsi="Arial" w:cs="Arial"/>
+          <w:sz w:val="30"/>
+          <w:szCs w:val="30"/>
+        </w:rPr>
+      </w:pPr>
+      <w:r>
+        <w:rPr>
+          <w:rFonts w:ascii="Arial" w:hAnsi="Arial" w:cs="Arial"/>
+          <w:sz w:val="30"/>
+          <w:szCs w:val="30"/>
+        </w:rPr>
+        <w:t>- The object contains only the values that return true to the lambda.</w:t>
+      </w:r>
+    </w:p>
+    <w:p>
+      <w:pPr>
+        <w:rPr>
+          <w:rFonts w:ascii="Arial" w:hAnsi="Arial" w:cs="Arial"/>
+          <w:sz w:val="30"/>
+          <w:szCs w:val="30"/>
+        </w:rPr>
+      </w:pPr>
+      <w:r>
+        <w:rPr>
+          <w:rFonts w:ascii="Arial" w:hAnsi="Arial" w:cs="Arial"/>
+          <w:noProof/>
+          <w:sz w:val="30"/>
+          <w:szCs w:val="30"/>
+        </w:rPr>
+        <w:drawing>
+          <wp:inline distT="0" distB="0" distL="0" distR="0" wp14:anchorId="580C0C37" wp14:editId="3DB39160">
+            <wp:extent cx="5727700" cy="1217930"/>
+            <wp:effectExtent l="0" t="0" r="0" b="1270"/>
+            <wp:docPr id="9" name="Picture 9" descr="A screenshot of a cell phone&#10;&#10;Description automatically generated"/>
+            <wp:cNvGraphicFramePr>
+              <a:graphicFrameLocks xmlns:a="http://schemas.openxmlformats.org/drawingml/2006/main" noChangeAspect="1"/>
+            </wp:cNvGraphicFramePr>
+            <a:graphic xmlns:a="http://schemas.openxmlformats.org/drawingml/2006/main">
+              <a:graphicData uri="http://schemas.openxmlformats.org/drawingml/2006/picture">
+                <pic:pic xmlns:pic="http://schemas.openxmlformats.org/drawingml/2006/picture">
+                  <pic:nvPicPr>
+                    <pic:cNvPr id="9" name="Screen Shot 2019-06-06 at 5.54.11 pm.png"/>
+                    <pic:cNvPicPr/>
+                  </pic:nvPicPr>
+                  <pic:blipFill>
+                    <a:blip r:embed="rId15">
+                      <a:extLst>
+                        <a:ext uri="{28A0092B-C50C-407E-A947-70E740481C1C}">
+                          <a14:useLocalDpi xmlns:a14="http://schemas.microsoft.com/office/drawing/2010/main" val="0"/>
+                        </a:ext>
+                      </a:extLst>
+                    </a:blip>
+                    <a:stretch>
+                      <a:fillRect/>
+                    </a:stretch>
+                  </pic:blipFill>
+                  <pic:spPr>
+                    <a:xfrm>
+                      <a:off x="0" y="0"/>
+                      <a:ext cx="5727700" cy="1217930"/>
+                    </a:xfrm>
+                    <a:prstGeom prst="rect">
+                      <a:avLst/>
+                    </a:prstGeom>
+                  </pic:spPr>
+                </pic:pic>
+              </a:graphicData>
+            </a:graphic>
+          </wp:inline>
+        </w:drawing>
+      </w:r>
+    </w:p>
+    <w:p>
+      <w:pPr>
+        <w:rPr>
+          <w:rFonts w:ascii="Arial" w:hAnsi="Arial" w:cs="Arial"/>
+          <w:b/>
+          <w:bCs/>
+          <w:sz w:val="30"/>
+          <w:szCs w:val="30"/>
+        </w:rPr>
+      </w:pPr>
+      <w:r>
+        <w:rPr>
+          <w:rFonts w:ascii="Arial" w:hAnsi="Arial" w:cs="Arial"/>
+          <w:b/>
+          <w:bCs/>
+          <w:sz w:val="30"/>
+          <w:szCs w:val="30"/>
+        </w:rPr>
+        <w:t>Combining filter and map:</w:t>
+      </w:r>
+    </w:p>
+    <w:p>
+      <w:pPr>
+        <w:rPr>
+          <w:rFonts w:ascii="Arial" w:hAnsi="Arial" w:cs="Arial"/>
+          <w:sz w:val="30"/>
+          <w:szCs w:val="30"/>
+        </w:rPr>
+      </w:pPr>
+      <w:r>
+        <w:rPr>
+          <w:rFonts w:ascii="Arial" w:hAnsi="Arial" w:cs="Arial"/>
+          <w:noProof/>
+          <w:sz w:val="30"/>
+          <w:szCs w:val="30"/>
+        </w:rPr>
+        <w:drawing>
+          <wp:inline distT="0" distB="0" distL="0" distR="0" wp14:anchorId="3A3FDFEA" wp14:editId="4C19DCE5">
+            <wp:extent cx="5727700" cy="2816860"/>
+            <wp:effectExtent l="0" t="0" r="0" b="2540"/>
+            <wp:docPr id="10" name="Picture 10" descr="A screenshot of a cell phone&#10;&#10;Description automatically generated"/>
+            <wp:cNvGraphicFramePr>
+              <a:graphicFrameLocks xmlns:a="http://schemas.openxmlformats.org/drawingml/2006/main" noChangeAspect="1"/>
+            </wp:cNvGraphicFramePr>
+            <a:graphic xmlns:a="http://schemas.openxmlformats.org/drawingml/2006/main">
+              <a:graphicData uri="http://schemas.openxmlformats.org/drawingml/2006/picture">
+                <pic:pic xmlns:pic="http://schemas.openxmlformats.org/drawingml/2006/picture">
+                  <pic:nvPicPr>
+                    <pic:cNvPr id="10" name="Screen Shot 2019-06-06 at 6.49.50 pm.png"/>
+                    <pic:cNvPicPr/>
+                  </pic:nvPicPr>
+                  <pic:blipFill>
+                    <a:blip r:embed="rId16">
+                      <a:extLst>
+                        <a:ext uri="{28A0092B-C50C-407E-A947-70E740481C1C}">
+                          <a14:useLocalDpi xmlns:a14="http://schemas.microsoft.com/office/drawing/2010/main" val="0"/>
+                        </a:ext>
+                      </a:extLst>
+                    </a:blip>
+                    <a:stretch>
+                      <a:fillRect/>
+                    </a:stretch>
+                  </pic:blipFill>
+                  <pic:spPr>
+                    <a:xfrm>
+                      <a:off x="0" y="0"/>
+                      <a:ext cx="5727700" cy="2816860"/>
+                    </a:xfrm>
+                    <a:prstGeom prst="rect">
+                      <a:avLst/>
+                    </a:prstGeom>
+                  </pic:spPr>
+                </pic:pic>
+              </a:graphicData>
+            </a:graphic>
+          </wp:inline>
+        </w:drawing>
+      </w:r>
+    </w:p>
+    <w:p>
+      <w:pPr>
+        <w:rPr>
+          <w:rFonts w:ascii="Arial" w:hAnsi="Arial" w:cs="Arial"/>
+          <w:sz w:val="30"/>
+          <w:szCs w:val="30"/>
+        </w:rPr>
+      </w:pPr>
+      <w:r>
+        <w:rPr>
+          <w:rFonts w:ascii="Arial" w:hAnsi="Arial" w:cs="Arial"/>
+          <w:sz w:val="30"/>
+          <w:szCs w:val="30"/>
+        </w:rPr>
+        <w:t>Or we can use list comprehension:</w:t>
+      </w:r>
+    </w:p>
+    <w:p>
+      <w:pPr>
+        <w:rPr>
+          <w:rFonts w:ascii="Arial" w:hAnsi="Arial" w:cs="Arial"/>
+          <w:sz w:val="30"/>
+          <w:szCs w:val="30"/>
+        </w:rPr>
+      </w:pPr>
+      <w:r>
+        <w:rPr>
+          <w:rFonts w:ascii="Arial" w:hAnsi="Arial" w:cs="Arial"/>
+          <w:noProof/>
+          <w:sz w:val="30"/>
+          <w:szCs w:val="30"/>
+        </w:rPr>
+        <w:drawing>
+          <wp:inline distT="0" distB="0" distL="0" distR="0" wp14:anchorId="7D264318" wp14:editId="7186B844">
+            <wp:extent cx="5727700" cy="2754630"/>
+            <wp:effectExtent l="0" t="0" r="0" b="1270"/>
+            <wp:docPr id="11" name="Picture 11" descr="A screenshot of a cell phone&#10;&#10;Description automatically generated"/>
+            <wp:cNvGraphicFramePr>
+              <a:graphicFrameLocks xmlns:a="http://schemas.openxmlformats.org/drawingml/2006/main" noChangeAspect="1"/>
+            </wp:cNvGraphicFramePr>
+            <a:graphic xmlns:a="http://schemas.openxmlformats.org/drawingml/2006/main">
+              <a:graphicData uri="http://schemas.openxmlformats.org/drawingml/2006/picture">
+                <pic:pic xmlns:pic="http://schemas.openxmlformats.org/drawingml/2006/picture">
+                  <pic:nvPicPr>
+                    <pic:cNvPr id="11" name="Screen Shot 2019-06-06 at 6.54.39 pm.png"/>
+                    <pic:cNvPicPr/>
+                  </pic:nvPicPr>
+                  <pic:blipFill>
+                    <a:blip r:embed="rId17">
+                      <a:extLst>
+                        <a:ext uri="{28A0092B-C50C-407E-A947-70E740481C1C}">
+                          <a14:useLocalDpi xmlns:a14="http://schemas.microsoft.com/office/drawing/2010/main" val="0"/>
+                        </a:ext>
+                      </a:extLst>
+                    </a:blip>
+                    <a:stretch>
+                      <a:fillRect/>
+                    </a:stretch>
+                  </pic:blipFill>
+                  <pic:spPr>
+                    <a:xfrm>
+                      <a:off x="0" y="0"/>
+                      <a:ext cx="5727700" cy="2754630"/>
+                    </a:xfrm>
+                    <a:prstGeom prst="rect">
+                      <a:avLst/>
+                    </a:prstGeom>
+                  </pic:spPr>
+                </pic:pic>
+              </a:graphicData>
+            </a:graphic>
+          </wp:inline>
+        </w:drawing>
+      </w:r>
+    </w:p>
+    <w:p>
+      <w:pPr>
+        <w:rPr>
+          <w:rFonts w:ascii="Arial" w:hAnsi="Arial" w:cs="Arial"/>
+          <w:sz w:val="30"/>
+          <w:szCs w:val="30"/>
+        </w:rPr>
+      </w:pPr>
+    </w:p>
+    <w:p>
+      <w:pPr>
+        <w:rPr>
+          <w:rFonts w:ascii="Arial" w:hAnsi="Arial" w:cs="Arial"/>
+          <w:sz w:val="30"/>
+          <w:szCs w:val="30"/>
+        </w:rPr>
+      </w:pPr>
+    </w:p>
+    <w:p>
+      <w:pPr>
+        <w:rPr>
+          <w:rFonts w:ascii="Arial" w:hAnsi="Arial" w:cs="Arial"/>
+          <w:sz w:val="30"/>
+          <w:szCs w:val="30"/>
+        </w:rPr>
+      </w:pPr>
+    </w:p>
+    <w:p>
+      <w:pPr>
+        <w:rPr>
+          <w:rFonts w:ascii="Arial" w:hAnsi="Arial" w:cs="Arial"/>
+          <w:sz w:val="30"/>
+          <w:szCs w:val="30"/>
+        </w:rPr>
+      </w:pPr>
+      <w:bookmarkStart w:id="0" w:name="_GoBack"/>
+      <w:bookmarkEnd w:id="0"/>
     </w:p>
     <w:p>
       <w:pPr>
@@ -638,8 +1705,8 @@
       </w:pPr>
     </w:p>
     <w:sectPr>
-      <w:footerReference w:type="even" r:id="rId11"/>
-      <w:footerReference w:type="default" r:id="rId12"/>
+      <w:footerReference w:type="even" r:id="rId18"/>
+      <w:footerReference w:type="default" r:id="rId19"/>
       <w:pgSz w:w="11900" w:h="16840"/>
       <w:pgMar w:top="1440" w:right="1440" w:bottom="1440" w:left="1440" w:header="708" w:footer="708" w:gutter="0"/>
       <w:cols w:space="708"/>
@@ -812,6 +1879,357 @@
     </w:p>
   </w:footnote>
 </w:footnotes>
+</file>
+
+<file path=word/numbering.xml><?xml version="1.0" encoding="utf-8"?>
+<w:numbering xmlns:wpc="http://schemas.microsoft.com/office/word/2010/wordprocessingCanvas" xmlns:cx="http://schemas.microsoft.com/office/drawing/2014/chartex" xmlns:cx1="http://schemas.microsoft.com/office/drawing/2015/9/8/chartex" xmlns:cx2="http://schemas.microsoft.com/office/drawing/2015/10/21/chartex" xmlns:cx3="http://schemas.microsoft.com/office/drawing/2016/5/9/chartex" xmlns:cx4="http://schemas.microsoft.com/office/drawing/2016/5/10/chartex" xmlns:cx5="http://schemas.microsoft.com/office/drawing/2016/5/11/chartex" xmlns:cx6="http://schemas.microsoft.com/office/drawing/2016/5/12/chartex" xmlns:cx7="http://schemas.microsoft.com/office/drawing/2016/5/13/chartex" xmlns:cx8="http://schemas.microsoft.com/office/drawing/2016/5/14/chartex" xmlns:mc="http://schemas.openxmlformats.org/markup-compatibility/2006" xmlns:aink="http://schemas.microsoft.com/office/drawing/2016/ink" xmlns:am3d="http://schemas.microsoft.com/office/drawing/2017/model3d" xmlns:o="urn:schemas-microsoft-com:office:office" xmlns:r="http://schemas.openxmlformats.org/officeDocument/2006/relationships" xmlns:m="http://schemas.openxmlformats.org/officeDocument/2006/math" xmlns:v="urn:schemas-microsoft-com:vml" xmlns:wp14="http://schemas.microsoft.com/office/word/2010/wordprocessingDrawing" xmlns:wp="http://schemas.openxmlformats.org/drawingml/2006/wordprocessingDrawing" xmlns:w10="urn:schemas-microsoft-com:office:word" xmlns:w="http://schemas.openxmlformats.org/wordprocessingml/2006/main" xmlns:w14="http://schemas.microsoft.com/office/word/2010/wordml" xmlns:w15="http://schemas.microsoft.com/office/word/2012/wordml" xmlns:w16cid="http://schemas.microsoft.com/office/word/2016/wordml/cid" xmlns:w16se="http://schemas.microsoft.com/office/word/2015/wordml/symex" xmlns:wpg="http://schemas.microsoft.com/office/word/2010/wordprocessingGroup" xmlns:wpi="http://schemas.microsoft.com/office/word/2010/wordprocessingInk" xmlns:wne="http://schemas.microsoft.com/office/word/2006/wordml" xmlns:wps="http://schemas.microsoft.com/office/word/2010/wordprocessingShape" mc:Ignorable="w14 w15 w16se w16cid wp14">
+  <w:abstractNum w:abstractNumId="0" w15:restartNumberingAfterBreak="0">
+    <w:nsid w:val="3EE460FF"/>
+    <w:multiLevelType w:val="hybridMultilevel"/>
+    <w:tmpl w:val="C570152A"/>
+    <w:lvl w:ilvl="0" w:tplc="66E85BA2">
+      <w:numFmt w:val="bullet"/>
+      <w:lvlText w:val="-"/>
+      <w:lvlJc w:val="left"/>
+      <w:pPr>
+        <w:ind w:left="720" w:hanging="360"/>
+      </w:pPr>
+      <w:rPr>
+        <w:rFonts w:ascii="Arial" w:eastAsiaTheme="minorHAnsi" w:hAnsi="Arial" w:cs="Arial" w:hint="default"/>
+      </w:rPr>
+    </w:lvl>
+    <w:lvl w:ilvl="1" w:tplc="04090003" w:tentative="1">
+      <w:start w:val="1"/>
+      <w:numFmt w:val="bullet"/>
+      <w:lvlText w:val="o"/>
+      <w:lvlJc w:val="left"/>
+      <w:pPr>
+        <w:ind w:left="1440" w:hanging="360"/>
+      </w:pPr>
+      <w:rPr>
+        <w:rFonts w:ascii="Courier New" w:hAnsi="Courier New" w:cs="Courier New" w:hint="default"/>
+      </w:rPr>
+    </w:lvl>
+    <w:lvl w:ilvl="2" w:tplc="04090005" w:tentative="1">
+      <w:start w:val="1"/>
+      <w:numFmt w:val="bullet"/>
+      <w:lvlText w:val=""/>
+      <w:lvlJc w:val="left"/>
+      <w:pPr>
+        <w:ind w:left="2160" w:hanging="360"/>
+      </w:pPr>
+      <w:rPr>
+        <w:rFonts w:ascii="Wingdings" w:hAnsi="Wingdings" w:hint="default"/>
+      </w:rPr>
+    </w:lvl>
+    <w:lvl w:ilvl="3" w:tplc="04090001" w:tentative="1">
+      <w:start w:val="1"/>
+      <w:numFmt w:val="bullet"/>
+      <w:lvlText w:val=""/>
+      <w:lvlJc w:val="left"/>
+      <w:pPr>
+        <w:ind w:left="2880" w:hanging="360"/>
+      </w:pPr>
+      <w:rPr>
+        <w:rFonts w:ascii="Symbol" w:hAnsi="Symbol" w:hint="default"/>
+      </w:rPr>
+    </w:lvl>
+    <w:lvl w:ilvl="4" w:tplc="04090003" w:tentative="1">
+      <w:start w:val="1"/>
+      <w:numFmt w:val="bullet"/>
+      <w:lvlText w:val="o"/>
+      <w:lvlJc w:val="left"/>
+      <w:pPr>
+        <w:ind w:left="3600" w:hanging="360"/>
+      </w:pPr>
+      <w:rPr>
+        <w:rFonts w:ascii="Courier New" w:hAnsi="Courier New" w:cs="Courier New" w:hint="default"/>
+      </w:rPr>
+    </w:lvl>
+    <w:lvl w:ilvl="5" w:tplc="04090005" w:tentative="1">
+      <w:start w:val="1"/>
+      <w:numFmt w:val="bullet"/>
+      <w:lvlText w:val=""/>
+      <w:lvlJc w:val="left"/>
+      <w:pPr>
+        <w:ind w:left="4320" w:hanging="360"/>
+      </w:pPr>
+      <w:rPr>
+        <w:rFonts w:ascii="Wingdings" w:hAnsi="Wingdings" w:hint="default"/>
+      </w:rPr>
+    </w:lvl>
+    <w:lvl w:ilvl="6" w:tplc="04090001" w:tentative="1">
+      <w:start w:val="1"/>
+      <w:numFmt w:val="bullet"/>
+      <w:lvlText w:val=""/>
+      <w:lvlJc w:val="left"/>
+      <w:pPr>
+        <w:ind w:left="5040" w:hanging="360"/>
+      </w:pPr>
+      <w:rPr>
+        <w:rFonts w:ascii="Symbol" w:hAnsi="Symbol" w:hint="default"/>
+      </w:rPr>
+    </w:lvl>
+    <w:lvl w:ilvl="7" w:tplc="04090003" w:tentative="1">
+      <w:start w:val="1"/>
+      <w:numFmt w:val="bullet"/>
+      <w:lvlText w:val="o"/>
+      <w:lvlJc w:val="left"/>
+      <w:pPr>
+        <w:ind w:left="5760" w:hanging="360"/>
+      </w:pPr>
+      <w:rPr>
+        <w:rFonts w:ascii="Courier New" w:hAnsi="Courier New" w:cs="Courier New" w:hint="default"/>
+      </w:rPr>
+    </w:lvl>
+    <w:lvl w:ilvl="8" w:tplc="04090005" w:tentative="1">
+      <w:start w:val="1"/>
+      <w:numFmt w:val="bullet"/>
+      <w:lvlText w:val=""/>
+      <w:lvlJc w:val="left"/>
+      <w:pPr>
+        <w:ind w:left="6480" w:hanging="360"/>
+      </w:pPr>
+      <w:rPr>
+        <w:rFonts w:ascii="Wingdings" w:hAnsi="Wingdings" w:hint="default"/>
+      </w:rPr>
+    </w:lvl>
+  </w:abstractNum>
+  <w:abstractNum w:abstractNumId="1" w15:restartNumberingAfterBreak="0">
+    <w:nsid w:val="4C3316D7"/>
+    <w:multiLevelType w:val="hybridMultilevel"/>
+    <w:tmpl w:val="8A2EB164"/>
+    <w:lvl w:ilvl="0" w:tplc="48CC0F68">
+      <w:numFmt w:val="bullet"/>
+      <w:lvlText w:val="-"/>
+      <w:lvlJc w:val="left"/>
+      <w:pPr>
+        <w:ind w:left="720" w:hanging="360"/>
+      </w:pPr>
+      <w:rPr>
+        <w:rFonts w:ascii="Calibri" w:eastAsiaTheme="minorHAnsi" w:hAnsi="Calibri" w:cs="Calibri" w:hint="default"/>
+      </w:rPr>
+    </w:lvl>
+    <w:lvl w:ilvl="1" w:tplc="04090003" w:tentative="1">
+      <w:start w:val="1"/>
+      <w:numFmt w:val="bullet"/>
+      <w:lvlText w:val="o"/>
+      <w:lvlJc w:val="left"/>
+      <w:pPr>
+        <w:ind w:left="1440" w:hanging="360"/>
+      </w:pPr>
+      <w:rPr>
+        <w:rFonts w:ascii="Courier New" w:hAnsi="Courier New" w:cs="Courier New" w:hint="default"/>
+      </w:rPr>
+    </w:lvl>
+    <w:lvl w:ilvl="2" w:tplc="04090005" w:tentative="1">
+      <w:start w:val="1"/>
+      <w:numFmt w:val="bullet"/>
+      <w:lvlText w:val=""/>
+      <w:lvlJc w:val="left"/>
+      <w:pPr>
+        <w:ind w:left="2160" w:hanging="360"/>
+      </w:pPr>
+      <w:rPr>
+        <w:rFonts w:ascii="Wingdings" w:hAnsi="Wingdings" w:hint="default"/>
+      </w:rPr>
+    </w:lvl>
+    <w:lvl w:ilvl="3" w:tplc="04090001" w:tentative="1">
+      <w:start w:val="1"/>
+      <w:numFmt w:val="bullet"/>
+      <w:lvlText w:val=""/>
+      <w:lvlJc w:val="left"/>
+      <w:pPr>
+        <w:ind w:left="2880" w:hanging="360"/>
+      </w:pPr>
+      <w:rPr>
+        <w:rFonts w:ascii="Symbol" w:hAnsi="Symbol" w:hint="default"/>
+      </w:rPr>
+    </w:lvl>
+    <w:lvl w:ilvl="4" w:tplc="04090003" w:tentative="1">
+      <w:start w:val="1"/>
+      <w:numFmt w:val="bullet"/>
+      <w:lvlText w:val="o"/>
+      <w:lvlJc w:val="left"/>
+      <w:pPr>
+        <w:ind w:left="3600" w:hanging="360"/>
+      </w:pPr>
+      <w:rPr>
+        <w:rFonts w:ascii="Courier New" w:hAnsi="Courier New" w:cs="Courier New" w:hint="default"/>
+      </w:rPr>
+    </w:lvl>
+    <w:lvl w:ilvl="5" w:tplc="04090005" w:tentative="1">
+      <w:start w:val="1"/>
+      <w:numFmt w:val="bullet"/>
+      <w:lvlText w:val=""/>
+      <w:lvlJc w:val="left"/>
+      <w:pPr>
+        <w:ind w:left="4320" w:hanging="360"/>
+      </w:pPr>
+      <w:rPr>
+        <w:rFonts w:ascii="Wingdings" w:hAnsi="Wingdings" w:hint="default"/>
+      </w:rPr>
+    </w:lvl>
+    <w:lvl w:ilvl="6" w:tplc="04090001" w:tentative="1">
+      <w:start w:val="1"/>
+      <w:numFmt w:val="bullet"/>
+      <w:lvlText w:val=""/>
+      <w:lvlJc w:val="left"/>
+      <w:pPr>
+        <w:ind w:left="5040" w:hanging="360"/>
+      </w:pPr>
+      <w:rPr>
+        <w:rFonts w:ascii="Symbol" w:hAnsi="Symbol" w:hint="default"/>
+      </w:rPr>
+    </w:lvl>
+    <w:lvl w:ilvl="7" w:tplc="04090003" w:tentative="1">
+      <w:start w:val="1"/>
+      <w:numFmt w:val="bullet"/>
+      <w:lvlText w:val="o"/>
+      <w:lvlJc w:val="left"/>
+      <w:pPr>
+        <w:ind w:left="5760" w:hanging="360"/>
+      </w:pPr>
+      <w:rPr>
+        <w:rFonts w:ascii="Courier New" w:hAnsi="Courier New" w:cs="Courier New" w:hint="default"/>
+      </w:rPr>
+    </w:lvl>
+    <w:lvl w:ilvl="8" w:tplc="04090005" w:tentative="1">
+      <w:start w:val="1"/>
+      <w:numFmt w:val="bullet"/>
+      <w:lvlText w:val=""/>
+      <w:lvlJc w:val="left"/>
+      <w:pPr>
+        <w:ind w:left="6480" w:hanging="360"/>
+      </w:pPr>
+      <w:rPr>
+        <w:rFonts w:ascii="Wingdings" w:hAnsi="Wingdings" w:hint="default"/>
+      </w:rPr>
+    </w:lvl>
+  </w:abstractNum>
+  <w:abstractNum w:abstractNumId="2" w15:restartNumberingAfterBreak="0">
+    <w:nsid w:val="5162506B"/>
+    <w:multiLevelType w:val="hybridMultilevel"/>
+    <w:tmpl w:val="9C48E516"/>
+    <w:lvl w:ilvl="0" w:tplc="B5D402AA">
+      <w:numFmt w:val="bullet"/>
+      <w:lvlText w:val="-"/>
+      <w:lvlJc w:val="left"/>
+      <w:pPr>
+        <w:ind w:left="720" w:hanging="360"/>
+      </w:pPr>
+      <w:rPr>
+        <w:rFonts w:ascii="Arial" w:eastAsiaTheme="minorHAnsi" w:hAnsi="Arial" w:cs="Arial" w:hint="default"/>
+        <w:b w:val="0"/>
+      </w:rPr>
+    </w:lvl>
+    <w:lvl w:ilvl="1" w:tplc="04090003" w:tentative="1">
+      <w:start w:val="1"/>
+      <w:numFmt w:val="bullet"/>
+      <w:lvlText w:val="o"/>
+      <w:lvlJc w:val="left"/>
+      <w:pPr>
+        <w:ind w:left="1440" w:hanging="360"/>
+      </w:pPr>
+      <w:rPr>
+        <w:rFonts w:ascii="Courier New" w:hAnsi="Courier New" w:cs="Courier New" w:hint="default"/>
+      </w:rPr>
+    </w:lvl>
+    <w:lvl w:ilvl="2" w:tplc="04090005" w:tentative="1">
+      <w:start w:val="1"/>
+      <w:numFmt w:val="bullet"/>
+      <w:lvlText w:val=""/>
+      <w:lvlJc w:val="left"/>
+      <w:pPr>
+        <w:ind w:left="2160" w:hanging="360"/>
+      </w:pPr>
+      <w:rPr>
+        <w:rFonts w:ascii="Wingdings" w:hAnsi="Wingdings" w:hint="default"/>
+      </w:rPr>
+    </w:lvl>
+    <w:lvl w:ilvl="3" w:tplc="04090001" w:tentative="1">
+      <w:start w:val="1"/>
+      <w:numFmt w:val="bullet"/>
+      <w:lvlText w:val=""/>
+      <w:lvlJc w:val="left"/>
+      <w:pPr>
+        <w:ind w:left="2880" w:hanging="360"/>
+      </w:pPr>
+      <w:rPr>
+        <w:rFonts w:ascii="Symbol" w:hAnsi="Symbol" w:hint="default"/>
+      </w:rPr>
+    </w:lvl>
+    <w:lvl w:ilvl="4" w:tplc="04090003" w:tentative="1">
+      <w:start w:val="1"/>
+      <w:numFmt w:val="bullet"/>
+      <w:lvlText w:val="o"/>
+      <w:lvlJc w:val="left"/>
+      <w:pPr>
+        <w:ind w:left="3600" w:hanging="360"/>
+      </w:pPr>
+      <w:rPr>
+        <w:rFonts w:ascii="Courier New" w:hAnsi="Courier New" w:cs="Courier New" w:hint="default"/>
+      </w:rPr>
+    </w:lvl>
+    <w:lvl w:ilvl="5" w:tplc="04090005" w:tentative="1">
+      <w:start w:val="1"/>
+      <w:numFmt w:val="bullet"/>
+      <w:lvlText w:val=""/>
+      <w:lvlJc w:val="left"/>
+      <w:pPr>
+        <w:ind w:left="4320" w:hanging="360"/>
+      </w:pPr>
+      <w:rPr>
+        <w:rFonts w:ascii="Wingdings" w:hAnsi="Wingdings" w:hint="default"/>
+      </w:rPr>
+    </w:lvl>
+    <w:lvl w:ilvl="6" w:tplc="04090001" w:tentative="1">
+      <w:start w:val="1"/>
+      <w:numFmt w:val="bullet"/>
+      <w:lvlText w:val=""/>
+      <w:lvlJc w:val="left"/>
+      <w:pPr>
+        <w:ind w:left="5040" w:hanging="360"/>
+      </w:pPr>
+      <w:rPr>
+        <w:rFonts w:ascii="Symbol" w:hAnsi="Symbol" w:hint="default"/>
+      </w:rPr>
+    </w:lvl>
+    <w:lvl w:ilvl="7" w:tplc="04090003" w:tentative="1">
+      <w:start w:val="1"/>
+      <w:numFmt w:val="bullet"/>
+      <w:lvlText w:val="o"/>
+      <w:lvlJc w:val="left"/>
+      <w:pPr>
+        <w:ind w:left="5760" w:hanging="360"/>
+      </w:pPr>
+      <w:rPr>
+        <w:rFonts w:ascii="Courier New" w:hAnsi="Courier New" w:cs="Courier New" w:hint="default"/>
+      </w:rPr>
+    </w:lvl>
+    <w:lvl w:ilvl="8" w:tplc="04090005" w:tentative="1">
+      <w:start w:val="1"/>
+      <w:numFmt w:val="bullet"/>
+      <w:lvlText w:val=""/>
+      <w:lvlJc w:val="left"/>
+      <w:pPr>
+        <w:ind w:left="6480" w:hanging="360"/>
+      </w:pPr>
+      <w:rPr>
+        <w:rFonts w:ascii="Wingdings" w:hAnsi="Wingdings" w:hint="default"/>
+      </w:rPr>
+    </w:lvl>
+  </w:abstractNum>
+  <w:num w:numId="1">
+    <w:abstractNumId w:val="1"/>
+  </w:num>
+  <w:num w:numId="2">
+    <w:abstractNumId w:val="0"/>
+  </w:num>
+  <w:num w:numId="3">
+    <w:abstractNumId w:val="2"/>
+  </w:num>
+</w:numbering>
 </file>
 
 <file path=word/styles.xml><?xml version="1.0" encoding="utf-8"?>
@@ -1360,6 +2778,28 @@
     <w:unhideWhenUsed/>
     <w:rsid w:val="00BA747E"/>
   </w:style>
+  <w:style w:type="paragraph" w:styleId="ListParagraph">
+    <w:name w:val="List Paragraph"/>
+    <w:basedOn w:val="Normal"/>
+    <w:uiPriority w:val="34"/>
+    <w:qFormat/>
+    <w:rsid w:val="002D5BB4"/>
+    <w:pPr>
+      <w:ind w:left="720"/>
+      <w:contextualSpacing/>
+    </w:pPr>
+  </w:style>
+  <w:style w:type="paragraph" w:customStyle="1" w:styleId="transcript--underline-cue--3osdw">
+    <w:name w:val="transcript--underline-cue--3osdw"/>
+    <w:basedOn w:val="Normal"/>
+    <w:rsid w:val="004A07AB"/>
+    <w:pPr>
+      <w:spacing w:before="100" w:beforeAutospacing="1" w:after="100" w:afterAutospacing="1"/>
+    </w:pPr>
+    <w:rPr>
+      <w:rFonts w:ascii="Times New Roman" w:eastAsia="Times New Roman" w:hAnsi="Times New Roman" w:cs="Times New Roman"/>
+    </w:rPr>
+  </w:style>
 </w:styles>
 </file>
 

</xml_diff>